<commit_message>
Sunday 4/14/24 Daily Commit
 Changes to be committed:
	deleted:    Lessons_and_Logs/Raspberry_Pi_Environment/SetUp/2024_04_13_N5QC_Pi_Setup_Log.docx
	deleted:    Lessons_and_Logs/Raspberry_Pi_Environment/SetUp/2024_04_13_Raspberry_Pi_Setup_Log.docx
	new file:   Lessons_and_Logs/Raspberry_Pi_Environment/SetUp/2024_04_14_Raspberry_Pi_Setup_Log.docx
	new file:   Lessons_and_Logs/Raspberry_Pi_Environment/SetUp/N5QCPi
	new file:   Lessons_and_Logs/Raspberry_Pi_Environment/SetUp/PythonN5QC
	modified:   Lessons_and_Logs/Raspberry_Pi_Environment/SetUp/Raspberry_Pi_Setup_Log.docx
	new file:   Lessons_and_Logs/Raspberry_Pi_Environment/SetUp/SSH_Key_Notes.txt
	new file:   Lessons_and_Logs/Raspberry_Pi_Environment/SetUp/VNC_Security_Notes_Python.docx.gpg
</commit_message>
<xml_diff>
--- a/Lessons_and_Logs/Raspberry_Pi_Environment/SetUp/Raspberry_Pi_Setup_Log.docx
+++ b/Lessons_and_Logs/Raspberry_Pi_Environment/SetUp/Raspberry_Pi_Setup_Log.docx
@@ -36,15 +36,30 @@
     </w:p>
     <w:p>
       <w:pPr>
-        <w:jc w:val="center"/>
-        <w:rPr>
+        <w:pStyle w:val="NormalWeb"/>
+        <w:spacing w:beforeAutospacing="0" w:after="0" w:afterAutospacing="0"/>
+        <w:rPr>
+          <w:rFonts w:ascii="Calibri" w:hAnsi="Calibri" w:cs="Calibri"/>
           <w:b/>
           <w:bCs/>
-          <w:sz w:val="56"/>
-          <w:szCs w:val="56"/>
+          <w:color w:val="00B050"/>
+          <w:sz w:val="44"/>
+          <w:szCs w:val="44"/>
           <w:u w:val="single"/>
         </w:rPr>
       </w:pPr>
+      <w:r>
+        <w:rPr>
+          <w:rFonts w:ascii="Calibri" w:hAnsi="Calibri" w:cs="Calibri"/>
+          <w:b/>
+          <w:bCs/>
+          <w:color w:val="00B050"/>
+          <w:sz w:val="44"/>
+          <w:szCs w:val="44"/>
+          <w:u w:val="single"/>
+        </w:rPr>
+        <w:t>MASTER</w:t>
+      </w:r>
     </w:p>
     <w:p>
       <w:pPr>
@@ -58,7 +73,11 @@
           <w:szCs w:val="28"/>
         </w:rPr>
       </w:pPr>
-      <w:r>
+    </w:p>
+    <w:p>
+      <w:pPr>
+        <w:pStyle w:val="NormalWeb"/>
+        <w:spacing w:beforeAutospacing="0" w:after="0" w:afterAutospacing="0"/>
         <w:rPr>
           <w:rFonts w:ascii="Calibri" w:hAnsi="Calibri" w:cs="Calibri"/>
           <w:b/>
@@ -66,8 +85,7 @@
           <w:sz w:val="28"/>
           <w:szCs w:val="28"/>
         </w:rPr>
-        <w:t>2024_04_1</w:t>
-      </w:r>
+      </w:pPr>
       <w:r>
         <w:rPr>
           <w:rFonts w:ascii="Calibri" w:hAnsi="Calibri" w:cs="Calibri"/>
@@ -76,9 +94,13 @@
           <w:sz w:val="28"/>
           <w:szCs w:val="28"/>
         </w:rPr>
-        <w:t>2</w:t>
-      </w:r>
-      <w:r>
+        <w:t>2024_04_13 – Notes</w:t>
+      </w:r>
+    </w:p>
+    <w:p>
+      <w:pPr>
+        <w:pStyle w:val="NormalWeb"/>
+        <w:spacing w:beforeAutospacing="0" w:after="0" w:afterAutospacing="0"/>
         <w:rPr>
           <w:rFonts w:ascii="Calibri" w:hAnsi="Calibri" w:cs="Calibri"/>
           <w:b/>
@@ -86,18 +108,770 @@
           <w:sz w:val="28"/>
           <w:szCs w:val="28"/>
         </w:rPr>
-        <w:t xml:space="preserve"> – Start Clean on HP W 10</w:t>
-      </w:r>
-    </w:p>
-    <w:p>
-      <w:pPr>
-        <w:pStyle w:val="NormalWeb"/>
-        <w:spacing w:beforeAutospacing="0" w:after="0" w:afterAutospacing="0"/>
-        <w:rPr>
-          <w:rFonts w:ascii="Calibri" w:hAnsi="Calibri" w:cs="Calibri"/>
+      </w:pPr>
+    </w:p>
+    <w:tbl>
+      <w:tblPr>
+        <w:tblStyle w:val="TableGrid"/>
+        <w:tblW w:w="9350" w:type="dxa"/>
+        <w:tblLayout w:type="fixed"/>
+        <w:tblLook w:val="04A0" w:firstRow="1" w:lastRow="0" w:firstColumn="1" w:lastColumn="0" w:noHBand="0" w:noVBand="1"/>
+      </w:tblPr>
+      <w:tblGrid>
+        <w:gridCol w:w="4676"/>
+        <w:gridCol w:w="4674"/>
+      </w:tblGrid>
+      <w:tr>
+        <w:tc>
+          <w:tcPr>
+            <w:tcW w:w="4675" w:type="dxa"/>
+          </w:tcPr>
+          <w:p>
+            <w:pPr>
+              <w:spacing w:after="0" w:line="240" w:lineRule="auto"/>
+              <w:rPr>
+                <w:rFonts w:eastAsia="Aptos"/>
+                <w:i/>
+                <w:iCs/>
+                <w:strike/>
+                <w:color w:val="F10D0C"/>
+              </w:rPr>
+            </w:pPr>
+            <w:r>
+              <w:rPr>
+                <w:rFonts w:ascii="Calibri" w:eastAsia="Aptos" w:hAnsi="Calibri" w:cs="Calibri"/>
+                <w:i/>
+                <w:iCs/>
+                <w:strike/>
+                <w:color w:val="F10D0C"/>
+                <w:sz w:val="28"/>
+                <w:szCs w:val="28"/>
+              </w:rPr>
+              <w:t>Planning for Stuff Python Environment</w:t>
+            </w:r>
+          </w:p>
+          <w:p>
+            <w:pPr>
+              <w:spacing w:after="0" w:line="240" w:lineRule="auto"/>
+              <w:rPr>
+                <w:rFonts w:ascii="Calibri" w:eastAsia="Aptos" w:hAnsi="Calibri" w:cs="Calibri"/>
+                <w:i/>
+                <w:iCs/>
+                <w:strike/>
+                <w:color w:val="F10D0C"/>
+                <w:sz w:val="28"/>
+                <w:szCs w:val="28"/>
+              </w:rPr>
+            </w:pPr>
+          </w:p>
+          <w:p>
+            <w:pPr>
+              <w:spacing w:after="0" w:line="240" w:lineRule="auto"/>
+              <w:rPr>
+                <w:rFonts w:eastAsia="Aptos"/>
+                <w:i/>
+                <w:iCs/>
+                <w:strike/>
+                <w:color w:val="F10D0C"/>
+              </w:rPr>
+            </w:pPr>
+            <w:r>
+              <w:rPr>
+                <w:rFonts w:ascii="Calibri" w:eastAsia="Aptos" w:hAnsi="Calibri" w:cs="Calibri"/>
+                <w:i/>
+                <w:iCs/>
+                <w:strike/>
+                <w:color w:val="F10D0C"/>
+                <w:sz w:val="28"/>
+                <w:szCs w:val="28"/>
+              </w:rPr>
+              <w:t>SD Card for Original Pi</w:t>
+            </w:r>
+          </w:p>
+          <w:p>
+            <w:pPr>
+              <w:spacing w:after="0" w:line="240" w:lineRule="auto"/>
+              <w:rPr>
+                <w:rFonts w:ascii="Calibri" w:eastAsia="Aptos" w:hAnsi="Calibri" w:cs="Calibri"/>
+                <w:i/>
+                <w:iCs/>
+                <w:strike/>
+                <w:color w:val="F10D0C"/>
+                <w:sz w:val="28"/>
+                <w:szCs w:val="28"/>
+              </w:rPr>
+            </w:pPr>
+          </w:p>
+          <w:p>
+            <w:pPr>
+              <w:spacing w:after="0" w:line="240" w:lineRule="auto"/>
+              <w:rPr>
+                <w:rFonts w:eastAsia="Aptos"/>
+                <w:i/>
+                <w:iCs/>
+                <w:strike/>
+                <w:color w:val="F10D0C"/>
+              </w:rPr>
+            </w:pPr>
+            <w:r>
+              <w:rPr>
+                <w:rFonts w:ascii="Calibri" w:eastAsia="Aptos" w:hAnsi="Calibri" w:cs="Calibri"/>
+                <w:i/>
+                <w:iCs/>
+                <w:strike/>
+                <w:color w:val="F10D0C"/>
+              </w:rPr>
+              <w:t>“Python--Raspberry_Pi_Bookworm” in BitWarden</w:t>
+            </w:r>
+          </w:p>
+          <w:p>
+            <w:pPr>
+              <w:spacing w:after="0" w:line="240" w:lineRule="auto"/>
+              <w:rPr>
+                <w:rFonts w:ascii="Calibri" w:eastAsia="Aptos" w:hAnsi="Calibri" w:cs="Calibri"/>
+                <w:i/>
+                <w:iCs/>
+                <w:strike/>
+                <w:color w:val="F10D0C"/>
+              </w:rPr>
+            </w:pPr>
+          </w:p>
+          <w:p>
+            <w:pPr>
+              <w:spacing w:after="0" w:line="240" w:lineRule="auto"/>
+              <w:rPr>
+                <w:rFonts w:ascii="Calibri" w:eastAsia="Aptos" w:hAnsi="Calibri" w:cs="Calibri"/>
+                <w:i/>
+                <w:iCs/>
+                <w:strike/>
+                <w:color w:val="F10D0C"/>
+              </w:rPr>
+            </w:pPr>
+          </w:p>
+          <w:p>
+            <w:pPr>
+              <w:spacing w:after="0" w:line="240" w:lineRule="auto"/>
+              <w:rPr>
+                <w:rFonts w:eastAsia="Aptos"/>
+                <w:i/>
+                <w:iCs/>
+                <w:strike/>
+                <w:color w:val="F10D0C"/>
+              </w:rPr>
+            </w:pPr>
+            <w:r>
+              <w:rPr>
+                <w:rFonts w:ascii="Calibri" w:eastAsia="Aptos" w:hAnsi="Calibri" w:cs="Calibri"/>
+                <w:i/>
+                <w:iCs/>
+                <w:strike/>
+                <w:color w:val="F10D0C"/>
+              </w:rPr>
+              <w:t>User:  Gibberish5600</w:t>
+            </w:r>
+          </w:p>
+          <w:p>
+            <w:pPr>
+              <w:spacing w:after="0" w:line="240" w:lineRule="auto"/>
+              <w:rPr>
+                <w:rFonts w:ascii="Calibri" w:eastAsia="Aptos" w:hAnsi="Calibri" w:cs="Calibri"/>
+                <w:i/>
+                <w:iCs/>
+                <w:strike/>
+                <w:color w:val="F10D0C"/>
+              </w:rPr>
+            </w:pPr>
+          </w:p>
+          <w:p>
+            <w:pPr>
+              <w:rPr>
+                <w:rFonts w:ascii="Aptos" w:eastAsia="Aptos" w:hAnsi="Aptos"/>
+                <w:i/>
+                <w:iCs/>
+                <w:strike/>
+                <w:color w:val="F10D0C"/>
+              </w:rPr>
+            </w:pPr>
+            <w:r>
+              <w:rPr>
+                <w:rFonts w:eastAsia="Aptos"/>
+                <w:i/>
+                <w:iCs/>
+                <w:strike/>
+                <w:color w:val="F10D0C"/>
+              </w:rPr>
+              <w:t xml:space="preserve">RPiPyth is at 192.168.1.20  </w:t>
+            </w:r>
+          </w:p>
+          <w:p>
+            <w:pPr>
+              <w:rPr>
+                <w:rFonts w:ascii="Aptos" w:eastAsia="Aptos" w:hAnsi="Aptos"/>
+                <w:i/>
+                <w:iCs/>
+                <w:strike/>
+                <w:color w:val="F10D0C"/>
+              </w:rPr>
+            </w:pPr>
+            <w:r>
+              <w:rPr>
+                <w:rFonts w:eastAsia="Aptos"/>
+                <w:i/>
+                <w:iCs/>
+                <w:strike/>
+                <w:color w:val="F10D0C"/>
+              </w:rPr>
+              <w:t>MAC is B8:27:EB:AB:B7:6E</w:t>
+            </w:r>
+          </w:p>
+          <w:p>
+            <w:pPr>
+              <w:rPr>
+                <w:rFonts w:ascii="Aptos" w:eastAsia="Aptos" w:hAnsi="Aptos"/>
+                <w:i/>
+                <w:iCs/>
+                <w:strike/>
+                <w:color w:val="F10D0C"/>
+              </w:rPr>
+            </w:pPr>
+          </w:p>
+          <w:p>
+            <w:pPr>
+              <w:rPr>
+                <w:rFonts w:eastAsia="Aptos"/>
+              </w:rPr>
+            </w:pPr>
+            <w:r>
+              <w:rPr>
+                <w:rFonts w:ascii="Calibri" w:eastAsia="Aptos" w:hAnsi="Calibri" w:cs="Calibri"/>
+                <w:i/>
+                <w:iCs/>
+                <w:strike/>
+                <w:color w:val="F10D0C"/>
+              </w:rPr>
+              <w:t>To SSH in:  ssh Gibberish5600@</w:t>
+            </w:r>
+            <w:r>
+              <w:rPr>
+                <w:rFonts w:eastAsia="Aptos"/>
+                <w:i/>
+                <w:iCs/>
+                <w:strike/>
+                <w:color w:val="F10D0C"/>
+              </w:rPr>
+              <w:t>192.168.1.20</w:t>
+            </w:r>
+            <w:r>
+              <w:rPr>
+                <w:rFonts w:eastAsia="Aptos"/>
+              </w:rPr>
+              <w:t xml:space="preserve">  </w:t>
+            </w:r>
+          </w:p>
+          <w:p>
+            <w:pPr>
+              <w:pStyle w:val="ListParagraph"/>
+              <w:numPr>
+                <w:ilvl w:val="0"/>
+                <w:numId w:val="28"/>
+              </w:numPr>
+              <w:spacing w:after="0" w:line="240" w:lineRule="auto"/>
+              <w:rPr>
+                <w:rFonts w:ascii="Calibri" w:hAnsi="Calibri" w:cs="Calibri"/>
+                <w:b/>
+                <w:bCs/>
+                <w:color w:val="FF0000"/>
+              </w:rPr>
+            </w:pPr>
+            <w:r>
+              <w:rPr>
+                <w:rFonts w:ascii="Calibri" w:eastAsia="Aptos" w:hAnsi="Calibri" w:cs="Calibri"/>
+                <w:b/>
+                <w:bCs/>
+                <w:color w:val="FF0000"/>
+              </w:rPr>
+              <w:t>CARD BAD(?) – HOLD</w:t>
+            </w:r>
+          </w:p>
+          <w:p>
+            <w:pPr>
+              <w:pStyle w:val="ListParagraph"/>
+              <w:numPr>
+                <w:ilvl w:val="0"/>
+                <w:numId w:val="28"/>
+              </w:numPr>
+              <w:spacing w:after="0" w:line="240" w:lineRule="auto"/>
+              <w:rPr>
+                <w:rFonts w:ascii="Calibri" w:hAnsi="Calibri" w:cs="Calibri"/>
+                <w:b/>
+                <w:bCs/>
+                <w:color w:val="FF0000"/>
+              </w:rPr>
+            </w:pPr>
+            <w:r>
+              <w:rPr>
+                <w:rFonts w:ascii="Calibri" w:eastAsia="Aptos" w:hAnsi="Calibri" w:cs="Calibri"/>
+                <w:b/>
+                <w:bCs/>
+                <w:color w:val="FF0000"/>
+              </w:rPr>
+              <w:t>HOLD PENDING CARD DELIVERY</w:t>
+            </w:r>
+          </w:p>
+          <w:p>
+            <w:pPr>
+              <w:pStyle w:val="ListParagraph"/>
+              <w:numPr>
+                <w:ilvl w:val="1"/>
+                <w:numId w:val="28"/>
+              </w:numPr>
+              <w:spacing w:after="0" w:line="240" w:lineRule="auto"/>
+              <w:rPr>
+                <w:rFonts w:ascii="Calibri" w:hAnsi="Calibri" w:cs="Calibri"/>
+                <w:b/>
+                <w:bCs/>
+                <w:color w:val="FF0000"/>
+              </w:rPr>
+            </w:pPr>
+            <w:r>
+              <w:rPr>
+                <w:rFonts w:ascii="Calibri" w:eastAsia="Aptos" w:hAnsi="Calibri" w:cs="Calibri"/>
+                <w:b/>
+                <w:bCs/>
+                <w:color w:val="FF0000"/>
+              </w:rPr>
+              <w:t>Cards ordered 4/13/24</w:t>
+            </w:r>
+          </w:p>
+          <w:p>
+            <w:pPr>
+              <w:pStyle w:val="ListParagraph"/>
+              <w:numPr>
+                <w:ilvl w:val="1"/>
+                <w:numId w:val="28"/>
+              </w:numPr>
+              <w:spacing w:after="0" w:line="240" w:lineRule="auto"/>
+              <w:rPr>
+                <w:rFonts w:ascii="Calibri" w:hAnsi="Calibri" w:cs="Calibri"/>
+                <w:b/>
+                <w:bCs/>
+                <w:color w:val="FF0000"/>
+              </w:rPr>
+            </w:pPr>
+            <w:r>
+              <w:rPr>
+                <w:rFonts w:ascii="Calibri" w:eastAsia="Aptos" w:hAnsi="Calibri" w:cs="Calibri"/>
+                <w:b/>
+                <w:bCs/>
+                <w:color w:val="FF0000"/>
+              </w:rPr>
+              <w:t>Delivery Expected 4/14/24</w:t>
+            </w:r>
+          </w:p>
+          <w:p>
+            <w:pPr>
+              <w:spacing w:after="0" w:line="240" w:lineRule="auto"/>
+              <w:rPr>
+                <w:rFonts w:ascii="Calibri" w:hAnsi="Calibri" w:cs="Calibri"/>
+                <w:b/>
+                <w:bCs/>
+                <w:sz w:val="28"/>
+                <w:szCs w:val="28"/>
+              </w:rPr>
+            </w:pPr>
+          </w:p>
+        </w:tc>
+        <w:tc>
+          <w:tcPr>
+            <w:tcW w:w="4674" w:type="dxa"/>
+          </w:tcPr>
+          <w:p>
+            <w:pPr>
+              <w:spacing w:after="0" w:line="240" w:lineRule="auto"/>
+              <w:rPr>
+                <w:rFonts w:ascii="Calibri" w:hAnsi="Calibri" w:cs="Calibri"/>
+                <w:b/>
+                <w:bCs/>
+                <w:sz w:val="28"/>
+                <w:szCs w:val="28"/>
+              </w:rPr>
+            </w:pPr>
+            <w:r>
+              <w:rPr>
+                <w:rFonts w:ascii="Calibri" w:eastAsia="Aptos" w:hAnsi="Calibri" w:cs="Calibri"/>
+                <w:b/>
+                <w:bCs/>
+                <w:sz w:val="28"/>
+                <w:szCs w:val="28"/>
+              </w:rPr>
+              <w:t>Planning for Stuff like Ham_Pi</w:t>
+            </w:r>
+          </w:p>
+          <w:p>
+            <w:pPr>
+              <w:spacing w:after="0" w:line="240" w:lineRule="auto"/>
+              <w:rPr>
+                <w:rFonts w:ascii="Calibri" w:hAnsi="Calibri" w:cs="Calibri"/>
+                <w:b/>
+                <w:bCs/>
+                <w:sz w:val="28"/>
+                <w:szCs w:val="28"/>
+              </w:rPr>
+            </w:pPr>
+          </w:p>
+          <w:p>
+            <w:pPr>
+              <w:spacing w:after="0" w:line="240" w:lineRule="auto"/>
+              <w:rPr>
+                <w:rFonts w:ascii="Calibri" w:hAnsi="Calibri" w:cs="Calibri"/>
+                <w:b/>
+                <w:bCs/>
+                <w:sz w:val="28"/>
+                <w:szCs w:val="28"/>
+              </w:rPr>
+            </w:pPr>
+          </w:p>
+          <w:p>
+            <w:pPr>
+              <w:spacing w:after="0" w:line="240" w:lineRule="auto"/>
+              <w:rPr>
+                <w:rFonts w:ascii="Calibri" w:hAnsi="Calibri" w:cs="Calibri"/>
+                <w:b/>
+                <w:bCs/>
+                <w:color w:val="C9211E"/>
+                <w:sz w:val="32"/>
+                <w:szCs w:val="32"/>
+              </w:rPr>
+            </w:pPr>
+            <w:r>
+              <w:rPr>
+                <w:rFonts w:ascii="Calibri" w:eastAsia="Aptos" w:hAnsi="Calibri" w:cs="Calibri"/>
+                <w:b/>
+                <w:bCs/>
+                <w:sz w:val="28"/>
+                <w:szCs w:val="28"/>
+              </w:rPr>
+              <w:t>Micro-SD Card for RP4</w:t>
+            </w:r>
+            <w:r>
+              <w:rPr>
+                <w:rFonts w:ascii="Calibri" w:eastAsia="Aptos" w:hAnsi="Calibri" w:cs="Calibri"/>
+                <w:b/>
+                <w:bCs/>
+                <w:color w:val="C9211E"/>
+                <w:sz w:val="32"/>
+                <w:szCs w:val="32"/>
+              </w:rPr>
+              <w:t xml:space="preserve"> </w:t>
+            </w:r>
+          </w:p>
+          <w:p>
+            <w:pPr>
+              <w:spacing w:after="0" w:line="240" w:lineRule="auto"/>
+              <w:rPr>
+                <w:rFonts w:ascii="Calibri" w:hAnsi="Calibri" w:cs="Calibri"/>
+                <w:b/>
+                <w:bCs/>
+                <w:color w:val="C9211E"/>
+                <w:sz w:val="28"/>
+                <w:szCs w:val="28"/>
+              </w:rPr>
+            </w:pPr>
+          </w:p>
+          <w:p>
+            <w:pPr>
+              <w:spacing w:after="0" w:line="240" w:lineRule="auto"/>
+              <w:rPr>
+                <w:rFonts w:ascii="Calibri" w:hAnsi="Calibri" w:cs="Calibri"/>
+              </w:rPr>
+            </w:pPr>
+            <w:r>
+              <w:rPr>
+                <w:rFonts w:ascii="Calibri" w:eastAsia="Aptos" w:hAnsi="Calibri" w:cs="Calibri"/>
+              </w:rPr>
+              <w:t>“N5QCs_Pi -- Raspberry_Pi_4_Bookworm” in BitWarden</w:t>
+            </w:r>
+          </w:p>
+          <w:p>
+            <w:pPr>
+              <w:spacing w:after="0" w:line="240" w:lineRule="auto"/>
+              <w:rPr>
+                <w:rFonts w:ascii="Calibri" w:hAnsi="Calibri" w:cs="Calibri"/>
+              </w:rPr>
+            </w:pPr>
+          </w:p>
+          <w:p>
+            <w:pPr>
+              <w:spacing w:after="0" w:line="240" w:lineRule="auto"/>
+              <w:rPr>
+                <w:rFonts w:ascii="Calibri" w:hAnsi="Calibri" w:cs="Calibri"/>
+              </w:rPr>
+            </w:pPr>
+          </w:p>
+          <w:p>
+            <w:pPr>
+              <w:spacing w:after="0" w:line="240" w:lineRule="auto"/>
+              <w:rPr>
+                <w:rFonts w:ascii="Calibri" w:hAnsi="Calibri" w:cs="Calibri"/>
+              </w:rPr>
+            </w:pPr>
+            <w:r>
+              <w:rPr>
+                <w:rFonts w:ascii="Calibri" w:eastAsia="Aptos" w:hAnsi="Calibri" w:cs="Calibri"/>
+              </w:rPr>
+              <w:t>User:  Random3884</w:t>
+            </w:r>
+          </w:p>
+          <w:p>
+            <w:pPr>
+              <w:spacing w:after="0" w:line="240" w:lineRule="auto"/>
+              <w:rPr>
+                <w:rFonts w:ascii="Calibri" w:hAnsi="Calibri" w:cs="Calibri"/>
+              </w:rPr>
+            </w:pPr>
+          </w:p>
+          <w:p>
+            <w:pPr>
+              <w:rPr>
+                <w:rFonts w:ascii="Times New Roman" w:eastAsia="Times New Roman" w:hAnsi="Times New Roman" w:cs="Times New Roman"/>
+                <w:kern w:val="0"/>
+                <w14:ligatures w14:val="none"/>
+              </w:rPr>
+            </w:pPr>
+            <w:r>
+              <w:rPr>
+                <w:rFonts w:ascii="Times New Roman" w:eastAsia="Times New Roman" w:hAnsi="Times New Roman" w:cs="Times New Roman"/>
+                <w:kern w:val="0"/>
+                <w14:ligatures w14:val="none"/>
+              </w:rPr>
+              <w:t>rpibk4 is at 192.168.1.103</w:t>
+            </w:r>
+          </w:p>
+          <w:p>
+            <w:pPr>
+              <w:rPr>
+                <w:rFonts w:ascii="Times New Roman" w:eastAsia="Times New Roman" w:hAnsi="Times New Roman" w:cs="Times New Roman"/>
+                <w:kern w:val="0"/>
+                <w14:ligatures w14:val="none"/>
+              </w:rPr>
+            </w:pPr>
+            <w:r>
+              <w:rPr>
+                <w:rFonts w:ascii="Times New Roman" w:eastAsia="Times New Roman" w:hAnsi="Times New Roman" w:cs="Times New Roman"/>
+                <w:kern w:val="0"/>
+                <w14:ligatures w14:val="none"/>
+              </w:rPr>
+              <w:t>MAC is E4:5F:01:50:16:2A</w:t>
+            </w:r>
+          </w:p>
+          <w:p>
+            <w:pPr>
+              <w:rPr>
+                <w:rFonts w:ascii="Times New Roman" w:eastAsia="Times New Roman" w:hAnsi="Times New Roman" w:cs="Times New Roman"/>
+                <w:kern w:val="0"/>
+                <w14:ligatures w14:val="none"/>
+              </w:rPr>
+            </w:pPr>
+          </w:p>
+          <w:p>
+            <w:pPr>
+              <w:spacing w:after="0" w:line="240" w:lineRule="auto"/>
+              <w:rPr>
+                <w:rFonts w:ascii="Calibri" w:hAnsi="Calibri" w:cs="Calibri"/>
+              </w:rPr>
+            </w:pPr>
+            <w:r>
+              <w:rPr>
+                <w:rFonts w:ascii="Calibri" w:eastAsia="Aptos" w:hAnsi="Calibri" w:cs="Calibri"/>
+              </w:rPr>
+              <w:t>To SSH in:  ssh Random3884@</w:t>
+            </w:r>
+            <w:r>
+              <w:rPr>
+                <w:rFonts w:ascii="Times New Roman" w:eastAsia="Times New Roman" w:hAnsi="Times New Roman" w:cs="Times New Roman"/>
+                <w:kern w:val="0"/>
+                <w14:ligatures w14:val="none"/>
+              </w:rPr>
+              <w:t>192.168.1.103</w:t>
+            </w:r>
+          </w:p>
+          <w:p>
+            <w:pPr>
+              <w:spacing w:after="0" w:line="240" w:lineRule="auto"/>
+              <w:rPr>
+                <w:rFonts w:ascii="Calibri" w:hAnsi="Calibri" w:cs="Calibri"/>
+                <w:b/>
+                <w:bCs/>
+                <w:sz w:val="28"/>
+                <w:szCs w:val="28"/>
+              </w:rPr>
+            </w:pPr>
+          </w:p>
+          <w:p>
+            <w:pPr>
+              <w:pStyle w:val="ListParagraph"/>
+              <w:numPr>
+                <w:ilvl w:val="0"/>
+                <w:numId w:val="28"/>
+              </w:numPr>
+              <w:spacing w:after="0" w:line="240" w:lineRule="auto"/>
+              <w:rPr>
+                <w:rFonts w:ascii="Calibri" w:hAnsi="Calibri" w:cs="Calibri"/>
+              </w:rPr>
+            </w:pPr>
+            <w:r>
+              <w:rPr>
+                <w:rFonts w:ascii="Calibri" w:eastAsia="Aptos" w:hAnsi="Calibri" w:cs="Calibri"/>
+              </w:rPr>
+              <w:t>Try git</w:t>
+            </w:r>
+          </w:p>
+          <w:p>
+            <w:pPr>
+              <w:pStyle w:val="ListParagraph"/>
+              <w:numPr>
+                <w:ilvl w:val="0"/>
+                <w:numId w:val="28"/>
+              </w:numPr>
+              <w:spacing w:after="0" w:line="240" w:lineRule="auto"/>
+              <w:rPr>
+                <w:rFonts w:ascii="Calibri" w:hAnsi="Calibri" w:cs="Calibri"/>
+              </w:rPr>
+            </w:pPr>
+            <w:r>
+              <w:rPr>
+                <w:rFonts w:ascii="Calibri" w:eastAsia="Aptos" w:hAnsi="Calibri" w:cs="Calibri"/>
+              </w:rPr>
+              <w:t>Planned – Check Out Spice</w:t>
+            </w:r>
+          </w:p>
+          <w:p>
+            <w:pPr>
+              <w:pStyle w:val="ListParagraph"/>
+              <w:numPr>
+                <w:ilvl w:val="0"/>
+                <w:numId w:val="28"/>
+              </w:numPr>
+              <w:spacing w:after="0" w:line="240" w:lineRule="auto"/>
+              <w:rPr>
+                <w:rFonts w:ascii="Calibri" w:hAnsi="Calibri" w:cs="Calibri"/>
+              </w:rPr>
+            </w:pPr>
+            <w:r>
+              <w:rPr>
+                <w:rFonts w:ascii="Calibri" w:eastAsia="Aptos" w:hAnsi="Calibri" w:cs="Calibri"/>
+              </w:rPr>
+              <w:t>Planned – Check Out Security</w:t>
+            </w:r>
+          </w:p>
+          <w:p>
+            <w:pPr>
+              <w:pStyle w:val="ListParagraph"/>
+              <w:spacing w:after="0" w:line="240" w:lineRule="auto"/>
+              <w:rPr>
+                <w:rFonts w:ascii="Calibri" w:hAnsi="Calibri" w:cs="Calibri"/>
+              </w:rPr>
+            </w:pPr>
+          </w:p>
+          <w:p>
+            <w:pPr>
+              <w:spacing w:after="0" w:line="240" w:lineRule="auto"/>
+              <w:rPr>
+                <w:rFonts w:ascii="Calibri" w:hAnsi="Calibri" w:cs="Calibri"/>
+                <w:b/>
+                <w:bCs/>
+                <w:sz w:val="28"/>
+                <w:szCs w:val="28"/>
+              </w:rPr>
+            </w:pPr>
+          </w:p>
+        </w:tc>
+      </w:tr>
+    </w:tbl>
+    <w:p>
+      <w:pPr>
+        <w:spacing w:after="0" w:line="240" w:lineRule="auto"/>
+        <w:rPr>
+          <w:rFonts w:ascii="Calibri" w:eastAsia="Times New Roman" w:hAnsi="Calibri" w:cs="Calibri"/>
           <w:b/>
           <w:bCs/>
-          <w:color w:val="C9211E"/>
+          <w:kern w:val="0"/>
+          <w:sz w:val="28"/>
+          <w:szCs w:val="28"/>
+          <w14:ligatures w14:val="none"/>
+        </w:rPr>
+      </w:pPr>
+    </w:p>
+    <w:p>
+      <w:pPr>
+        <w:spacing w:after="0" w:line="240" w:lineRule="auto"/>
+        <w:rPr>
+          <w:rFonts w:ascii="Calibri" w:eastAsia="Times New Roman" w:hAnsi="Calibri" w:cs="Calibri"/>
+          <w:b/>
+          <w:bCs/>
+          <w:kern w:val="0"/>
+          <w:sz w:val="28"/>
+          <w:szCs w:val="28"/>
+          <w14:ligatures w14:val="none"/>
+        </w:rPr>
+      </w:pPr>
+    </w:p>
+    <w:p>
+      <w:pPr>
+        <w:spacing w:after="0" w:line="240" w:lineRule="auto"/>
+        <w:rPr>
+          <w:rFonts w:ascii="Calibri" w:eastAsia="Times New Roman" w:hAnsi="Calibri" w:cs="Calibri"/>
+          <w:b/>
+          <w:bCs/>
+          <w:kern w:val="0"/>
+          <w:sz w:val="28"/>
+          <w:szCs w:val="28"/>
+          <w14:ligatures w14:val="none"/>
+        </w:rPr>
+      </w:pPr>
+      <w:r>
+        <w:rPr>
+          <w:rFonts w:ascii="Calibri" w:hAnsi="Calibri" w:cs="Calibri"/>
+          <w:b/>
+          <w:bCs/>
+          <w:sz w:val="28"/>
+          <w:szCs w:val="28"/>
+        </w:rPr>
+        <w:br w:type="page"/>
+      </w:r>
+    </w:p>
+    <w:p>
+      <w:pPr>
+        <w:pStyle w:val="NormalWeb"/>
+        <w:spacing w:beforeAutospacing="0" w:after="0" w:afterAutospacing="0"/>
+        <w:rPr>
+          <w:rFonts w:ascii="Calibri" w:hAnsi="Calibri" w:cs="Calibri"/>
+          <w:b/>
+          <w:bCs/>
+          <w:sz w:val="28"/>
+          <w:szCs w:val="28"/>
+        </w:rPr>
+      </w:pPr>
+      <w:r>
+        <w:rPr>
+          <w:rFonts w:ascii="Calibri" w:hAnsi="Calibri" w:cs="Calibri"/>
+          <w:b/>
+          <w:bCs/>
+          <w:sz w:val="28"/>
+          <w:szCs w:val="28"/>
+        </w:rPr>
+        <w:lastRenderedPageBreak/>
+        <w:t>2024_04_12 – Start Clean on HP W 10</w:t>
+      </w:r>
+    </w:p>
+    <w:p>
+      <w:pPr>
+        <w:pStyle w:val="NormalWeb"/>
+        <w:spacing w:beforeAutospacing="0" w:after="0" w:afterAutospacing="0"/>
+        <w:rPr>
+          <w:rFonts w:ascii="Calibri" w:hAnsi="Calibri" w:cs="Calibri"/>
+          <w:b/>
+          <w:bCs/>
           <w:sz w:val="28"/>
           <w:szCs w:val="28"/>
         </w:rPr>
@@ -589,7 +1363,6 @@
                 <w:sz w:val="28"/>
                 <w:szCs w:val="28"/>
               </w:rPr>
-              <w:lastRenderedPageBreak/>
               <w:t>Planning for Stuff like Ham_Pi</w:t>
             </w:r>
           </w:p>
@@ -1071,7 +1844,6 @@
               <w:rPr>
                 <w:rFonts w:ascii="Calibri" w:hAnsi="Calibri" w:cs="Calibri"/>
               </w:rPr>
-              <w:lastRenderedPageBreak/>
               <w:t>Removed Old .ssh known Key to allow for new one</w:t>
             </w:r>
           </w:p>
@@ -1186,6 +1958,7 @@
               <w:rPr>
                 <w:rFonts w:ascii="Calibri" w:hAnsi="Calibri" w:cs="Calibri"/>
               </w:rPr>
+              <w:lastRenderedPageBreak/>
               <w:t>Try TigerVNC</w:t>
             </w:r>
           </w:p>
@@ -1428,7 +2201,6 @@
           <w:sz w:val="28"/>
           <w:szCs w:val="28"/>
         </w:rPr>
-        <w:lastRenderedPageBreak/>
         <w:t>D-Link BEFORE Plugging in Pis</w:t>
       </w:r>
     </w:p>
@@ -1467,6 +2239,7 @@
           <w:sz w:val="28"/>
           <w:szCs w:val="28"/>
         </w:rPr>
+        <w:lastRenderedPageBreak/>
         <w:drawing>
           <wp:inline distT="0" distB="0" distL="0" distR="0" wp14:anchorId="08273E11" wp14:editId="08A224E1">
             <wp:extent cx="5943600" cy="3023870"/>
@@ -15393,6 +16166,146 @@
     </w:lvl>
   </w:abstractNum>
   <w:abstractNum w:abstractNumId="11" w15:restartNumberingAfterBreak="0">
+    <w:nsid w:val="615F4899"/>
+    <w:multiLevelType w:val="multilevel"/>
+    <w:tmpl w:val="C9266CD0"/>
+    <w:lvl w:ilvl="0">
+      <w:start w:val="1"/>
+      <w:numFmt w:val="bullet"/>
+      <w:lvlText w:val=""/>
+      <w:lvlJc w:val="left"/>
+      <w:pPr>
+        <w:tabs>
+          <w:tab w:val="num" w:pos="0"/>
+        </w:tabs>
+        <w:ind w:left="720" w:hanging="360"/>
+      </w:pPr>
+      <w:rPr>
+        <w:rFonts w:ascii="Wingdings" w:hAnsi="Wingdings" w:cs="Wingdings" w:hint="default"/>
+      </w:rPr>
+    </w:lvl>
+    <w:lvl w:ilvl="1">
+      <w:start w:val="1"/>
+      <w:numFmt w:val="bullet"/>
+      <w:lvlText w:val="o"/>
+      <w:lvlJc w:val="left"/>
+      <w:pPr>
+        <w:tabs>
+          <w:tab w:val="num" w:pos="0"/>
+        </w:tabs>
+        <w:ind w:left="1440" w:hanging="360"/>
+      </w:pPr>
+      <w:rPr>
+        <w:rFonts w:ascii="Courier New" w:hAnsi="Courier New" w:cs="Courier New" w:hint="default"/>
+      </w:rPr>
+    </w:lvl>
+    <w:lvl w:ilvl="2">
+      <w:start w:val="1"/>
+      <w:numFmt w:val="bullet"/>
+      <w:lvlText w:val=""/>
+      <w:lvlJc w:val="left"/>
+      <w:pPr>
+        <w:tabs>
+          <w:tab w:val="num" w:pos="0"/>
+        </w:tabs>
+        <w:ind w:left="2160" w:hanging="360"/>
+      </w:pPr>
+      <w:rPr>
+        <w:rFonts w:ascii="Wingdings" w:hAnsi="Wingdings" w:cs="Wingdings" w:hint="default"/>
+      </w:rPr>
+    </w:lvl>
+    <w:lvl w:ilvl="3">
+      <w:start w:val="1"/>
+      <w:numFmt w:val="bullet"/>
+      <w:lvlText w:val=""/>
+      <w:lvlJc w:val="left"/>
+      <w:pPr>
+        <w:tabs>
+          <w:tab w:val="num" w:pos="0"/>
+        </w:tabs>
+        <w:ind w:left="2880" w:hanging="360"/>
+      </w:pPr>
+      <w:rPr>
+        <w:rFonts w:ascii="Symbol" w:hAnsi="Symbol" w:cs="Symbol" w:hint="default"/>
+      </w:rPr>
+    </w:lvl>
+    <w:lvl w:ilvl="4">
+      <w:start w:val="1"/>
+      <w:numFmt w:val="bullet"/>
+      <w:lvlText w:val="o"/>
+      <w:lvlJc w:val="left"/>
+      <w:pPr>
+        <w:tabs>
+          <w:tab w:val="num" w:pos="0"/>
+        </w:tabs>
+        <w:ind w:left="3600" w:hanging="360"/>
+      </w:pPr>
+      <w:rPr>
+        <w:rFonts w:ascii="Courier New" w:hAnsi="Courier New" w:cs="Courier New" w:hint="default"/>
+      </w:rPr>
+    </w:lvl>
+    <w:lvl w:ilvl="5">
+      <w:start w:val="1"/>
+      <w:numFmt w:val="bullet"/>
+      <w:lvlText w:val=""/>
+      <w:lvlJc w:val="left"/>
+      <w:pPr>
+        <w:tabs>
+          <w:tab w:val="num" w:pos="0"/>
+        </w:tabs>
+        <w:ind w:left="4320" w:hanging="360"/>
+      </w:pPr>
+      <w:rPr>
+        <w:rFonts w:ascii="Wingdings" w:hAnsi="Wingdings" w:cs="Wingdings" w:hint="default"/>
+      </w:rPr>
+    </w:lvl>
+    <w:lvl w:ilvl="6">
+      <w:start w:val="1"/>
+      <w:numFmt w:val="bullet"/>
+      <w:lvlText w:val=""/>
+      <w:lvlJc w:val="left"/>
+      <w:pPr>
+        <w:tabs>
+          <w:tab w:val="num" w:pos="0"/>
+        </w:tabs>
+        <w:ind w:left="5040" w:hanging="360"/>
+      </w:pPr>
+      <w:rPr>
+        <w:rFonts w:ascii="Symbol" w:hAnsi="Symbol" w:cs="Symbol" w:hint="default"/>
+      </w:rPr>
+    </w:lvl>
+    <w:lvl w:ilvl="7">
+      <w:start w:val="1"/>
+      <w:numFmt w:val="bullet"/>
+      <w:lvlText w:val="o"/>
+      <w:lvlJc w:val="left"/>
+      <w:pPr>
+        <w:tabs>
+          <w:tab w:val="num" w:pos="0"/>
+        </w:tabs>
+        <w:ind w:left="5760" w:hanging="360"/>
+      </w:pPr>
+      <w:rPr>
+        <w:rFonts w:ascii="Courier New" w:hAnsi="Courier New" w:cs="Courier New" w:hint="default"/>
+      </w:rPr>
+    </w:lvl>
+    <w:lvl w:ilvl="8">
+      <w:start w:val="1"/>
+      <w:numFmt w:val="bullet"/>
+      <w:lvlText w:val=""/>
+      <w:lvlJc w:val="left"/>
+      <w:pPr>
+        <w:tabs>
+          <w:tab w:val="num" w:pos="0"/>
+        </w:tabs>
+        <w:ind w:left="6480" w:hanging="360"/>
+      </w:pPr>
+      <w:rPr>
+        <w:rFonts w:ascii="Wingdings" w:hAnsi="Wingdings" w:cs="Wingdings" w:hint="default"/>
+      </w:rPr>
+    </w:lvl>
+  </w:abstractNum>
+  <w:abstractNum w:abstractNumId="12" w15:restartNumberingAfterBreak="0">
     <w:nsid w:val="66A813C7"/>
     <w:multiLevelType w:val="multilevel"/>
     <w:tmpl w:val="D06C533A"/>
@@ -15532,7 +16445,7 @@
       </w:rPr>
     </w:lvl>
   </w:abstractNum>
-  <w:abstractNum w:abstractNumId="12" w15:restartNumberingAfterBreak="0">
+  <w:abstractNum w:abstractNumId="13" w15:restartNumberingAfterBreak="0">
     <w:nsid w:val="68A729D2"/>
     <w:multiLevelType w:val="multilevel"/>
     <w:tmpl w:val="20827DBA"/>
@@ -15672,7 +16585,7 @@
       </w:rPr>
     </w:lvl>
   </w:abstractNum>
-  <w:abstractNum w:abstractNumId="13" w15:restartNumberingAfterBreak="0">
+  <w:abstractNum w:abstractNumId="14" w15:restartNumberingAfterBreak="0">
     <w:nsid w:val="6C8044DC"/>
     <w:multiLevelType w:val="hybridMultilevel"/>
     <w:tmpl w:val="CD5CDEDC"/>
@@ -15688,7 +16601,7 @@
         <w:rFonts w:ascii="Wingdings" w:hAnsi="Wingdings" w:hint="default"/>
       </w:rPr>
     </w:lvl>
-    <w:lvl w:ilvl="1" w:tplc="04090003" w:tentative="1">
+    <w:lvl w:ilvl="1" w:tplc="04090003">
       <w:start w:val="1"/>
       <w:numFmt w:val="bullet"/>
       <w:lvlText w:val="o"/>
@@ -15785,7 +16698,7 @@
       </w:rPr>
     </w:lvl>
   </w:abstractNum>
-  <w:abstractNum w:abstractNumId="14" w15:restartNumberingAfterBreak="0">
+  <w:abstractNum w:abstractNumId="15" w15:restartNumberingAfterBreak="0">
     <w:nsid w:val="7D707828"/>
     <w:multiLevelType w:val="multilevel"/>
     <w:tmpl w:val="F176C64E"/>
@@ -15925,7 +16838,7 @@
       </w:rPr>
     </w:lvl>
   </w:abstractNum>
-  <w:abstractNum w:abstractNumId="15" w15:restartNumberingAfterBreak="0">
+  <w:abstractNum w:abstractNumId="16" w15:restartNumberingAfterBreak="0">
     <w:nsid w:val="7F220049"/>
     <w:multiLevelType w:val="multilevel"/>
     <w:tmpl w:val="36D05828"/>
@@ -16038,7 +16951,7 @@
       </w:pPr>
     </w:lvl>
   </w:abstractNum>
-  <w:abstractNum w:abstractNumId="16" w15:restartNumberingAfterBreak="0">
+  <w:abstractNum w:abstractNumId="17" w15:restartNumberingAfterBreak="0">
     <w:nsid w:val="7F733A70"/>
     <w:multiLevelType w:val="multilevel"/>
     <w:tmpl w:val="5418A326"/>
@@ -16200,25 +17113,25 @@
     <w:abstractNumId w:val="3"/>
   </w:num>
   <w:num w:numId="8" w16cid:durableId="499396815">
-    <w:abstractNumId w:val="12"/>
+    <w:abstractNumId w:val="13"/>
   </w:num>
   <w:num w:numId="9" w16cid:durableId="1777289732">
     <w:abstractNumId w:val="7"/>
   </w:num>
   <w:num w:numId="10" w16cid:durableId="1731808987">
-    <w:abstractNumId w:val="11"/>
+    <w:abstractNumId w:val="12"/>
   </w:num>
   <w:num w:numId="11" w16cid:durableId="1520966362">
-    <w:abstractNumId w:val="14"/>
+    <w:abstractNumId w:val="15"/>
   </w:num>
   <w:num w:numId="12" w16cid:durableId="2120565259">
     <w:abstractNumId w:val="8"/>
   </w:num>
   <w:num w:numId="13" w16cid:durableId="281112743">
-    <w:abstractNumId w:val="16"/>
+    <w:abstractNumId w:val="17"/>
   </w:num>
   <w:num w:numId="14" w16cid:durableId="1459953152">
-    <w:abstractNumId w:val="15"/>
+    <w:abstractNumId w:val="16"/>
   </w:num>
   <w:num w:numId="15" w16cid:durableId="1388070058">
     <w:abstractNumId w:val="10"/>
@@ -16227,19 +17140,19 @@
     <w:abstractNumId w:val="6"/>
   </w:num>
   <w:num w:numId="17" w16cid:durableId="149836331">
-    <w:abstractNumId w:val="15"/>
+    <w:abstractNumId w:val="16"/>
     <w:lvlOverride w:ilvl="0">
       <w:startOverride w:val="1"/>
     </w:lvlOverride>
   </w:num>
   <w:num w:numId="18" w16cid:durableId="1276058534">
-    <w:abstractNumId w:val="15"/>
+    <w:abstractNumId w:val="16"/>
   </w:num>
   <w:num w:numId="19" w16cid:durableId="1887905838">
-    <w:abstractNumId w:val="15"/>
+    <w:abstractNumId w:val="16"/>
   </w:num>
   <w:num w:numId="20" w16cid:durableId="537593580">
-    <w:abstractNumId w:val="15"/>
+    <w:abstractNumId w:val="16"/>
   </w:num>
   <w:num w:numId="21" w16cid:durableId="886600804">
     <w:abstractNumId w:val="10"/>
@@ -16263,7 +17176,10 @@
     <w:abstractNumId w:val="10"/>
   </w:num>
   <w:num w:numId="27" w16cid:durableId="2117552358">
-    <w:abstractNumId w:val="13"/>
+    <w:abstractNumId w:val="14"/>
+  </w:num>
+  <w:num w:numId="28" w16cid:durableId="751925626">
+    <w:abstractNumId w:val="11"/>
   </w:num>
 </w:numbering>
 </file>

</xml_diff>